<commit_message>
Stabilize app without exposing API keys
</commit_message>
<xml_diff>
--- a/chatbotdocx.docx
+++ b/chatbotdocx.docx
@@ -26,6 +26,16 @@
       </w:r>
       <w:r>
         <w:t>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</w:t>
+      </w:r>
+    </w:p>
+    <w:p>
+      <w:r>
+        <w:t>newapi</w:t>
+      </w:r>
+    </w:p>
+    <w:p>
+      <w:r>
+        <w:t>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</w:t>
       </w:r>
     </w:p>
     <w:sectPr>

</xml_diff>